<commit_message>
Documento modificado R Markdown taller#1 regresión lineal simple
</commit_message>
<xml_diff>
--- a/regresionlinealsimple-taller1.docx
+++ b/regresionlinealsimple-taller1.docx
@@ -66,11 +66,319 @@
       <w:pPr>
         <w:pStyle w:val="Heading1"/>
       </w:pPr>
-      <w:bookmarkStart w:id="20" w:name="X534930b320b898792dbaa210e41bfa2d88da2f3"/>
+      <w:bookmarkStart w:id="20" w:name="X3df6f3e08cc07a6d908c91ac5da7568c00b3a7d"/>
+      <w:r>
+        <w:t xml:space="preserve">Actividad taller 1 regresión lineal simple</w:t>
+      </w:r>
+      <w:bookmarkEnd w:id="20"/>
+    </w:p>
+    <w:p>
+      <w:pPr>
+        <w:pStyle w:val="FirstParagraph"/>
+      </w:pPr>
+      <w:r>
+        <w:t xml:space="preserve">Considere los datos del tiempo de espera entre erupciones y la duración de la erupción para el géiser Old Faithful en el Parque Nacional de Yellowstone, Wyoming, EE.UU.</w:t>
+      </w:r>
+    </w:p>
+    <w:p>
+      <w:pPr>
+        <w:pStyle w:val="Compact"/>
+        <w:numPr>
+          <w:numId w:val="1001"/>
+          <w:ilvl w:val="0"/>
+        </w:numPr>
+      </w:pPr>
+      <w:r>
+        <w:t xml:space="preserve">Realice un análisis exploratorio de la base de datos.</w:t>
+      </w:r>
+    </w:p>
+    <w:p>
+      <w:pPr>
+        <w:pStyle w:val="Heading2"/>
+      </w:pPr>
+      <w:bookmarkStart w:id="21" w:name="X534930b320b898792dbaa210e41bfa2d88da2f3"/>
       <w:r>
         <w:t xml:space="preserve">Resumen de los datos del archivo geiser.csv</w:t>
       </w:r>
-      <w:bookmarkEnd w:id="20"/>
+      <w:bookmarkEnd w:id="21"/>
+    </w:p>
+    <w:p>
+      <w:pPr>
+        <w:pStyle w:val="TableCaption"/>
+      </w:pPr>
+      <w:r>
+        <w:t xml:space="preserve">Resumen datos data.frame</w:t>
+      </w:r>
+    </w:p>
+    <w:tbl>
+      <w:tblPr>
+        <w:tblStyle w:val="Table"/>
+        <w:tblW w:type="pct" w:w="0.0"/>
+        <w:tblLook w:firstRow="1"/>
+        <w:tblCaption w:val="Resumen datos data.frame"/>
+      </w:tblPr>
+      <w:tblGrid/>
+      <w:tr>
+        <w:trPr>
+          <w:cnfStyle w:firstRow="1"/>
+        </w:trPr>
+        <w:tc>
+          <w:tcPr>
+            <w:tcBorders>
+              <w:bottom w:val="single"/>
+            </w:tcBorders>
+            <w:vAlign w:val="bottom"/>
+          </w:tcPr>
+          <w:p/>
+        </w:tc>
+        <w:tc>
+          <w:tcPr>
+            <w:tcBorders>
+              <w:bottom w:val="single"/>
+            </w:tcBorders>
+            <w:vAlign w:val="bottom"/>
+          </w:tcPr>
+          <w:p>
+            <w:pPr>
+              <w:pStyle w:val="Compact"/>
+              <w:jc w:val="left"/>
+            </w:pPr>
+            <w:r>
+              <w:t xml:space="preserve">Número_erupciones</w:t>
+            </w:r>
+          </w:p>
+        </w:tc>
+        <w:tc>
+          <w:tcPr>
+            <w:tcBorders>
+              <w:bottom w:val="single"/>
+            </w:tcBorders>
+            <w:vAlign w:val="bottom"/>
+          </w:tcPr>
+          <w:p>
+            <w:pPr>
+              <w:pStyle w:val="Compact"/>
+              <w:jc w:val="left"/>
+            </w:pPr>
+            <w:r>
+              <w:t xml:space="preserve">Tiempo_espera (min)</w:t>
+            </w:r>
+          </w:p>
+        </w:tc>
+      </w:tr>
+      <w:tr>
+        <w:tc>
+          <w:p/>
+        </w:tc>
+        <w:tc>
+          <w:p>
+            <w:pPr>
+              <w:pStyle w:val="Compact"/>
+              <w:jc w:val="left"/>
+            </w:pPr>
+            <w:r>
+              <w:t xml:space="preserve">Min. :1.600</w:t>
+            </w:r>
+          </w:p>
+        </w:tc>
+        <w:tc>
+          <w:p>
+            <w:pPr>
+              <w:pStyle w:val="Compact"/>
+              <w:jc w:val="left"/>
+            </w:pPr>
+            <w:r>
+              <w:t xml:space="preserve">Min. :43.0</w:t>
+            </w:r>
+          </w:p>
+        </w:tc>
+      </w:tr>
+      <w:tr>
+        <w:tc>
+          <w:p/>
+        </w:tc>
+        <w:tc>
+          <w:p>
+            <w:pPr>
+              <w:pStyle w:val="Compact"/>
+              <w:jc w:val="left"/>
+            </w:pPr>
+            <w:r>
+              <w:t xml:space="preserve">1st Qu.:2.163</w:t>
+            </w:r>
+          </w:p>
+        </w:tc>
+        <w:tc>
+          <w:p>
+            <w:pPr>
+              <w:pStyle w:val="Compact"/>
+              <w:jc w:val="left"/>
+            </w:pPr>
+            <w:r>
+              <w:t xml:space="preserve">1st Qu.:58.0</w:t>
+            </w:r>
+          </w:p>
+        </w:tc>
+      </w:tr>
+      <w:tr>
+        <w:tc>
+          <w:p/>
+        </w:tc>
+        <w:tc>
+          <w:p>
+            <w:pPr>
+              <w:pStyle w:val="Compact"/>
+              <w:jc w:val="left"/>
+            </w:pPr>
+            <w:r>
+              <w:t xml:space="preserve">Median :4.000</w:t>
+            </w:r>
+          </w:p>
+        </w:tc>
+        <w:tc>
+          <w:p>
+            <w:pPr>
+              <w:pStyle w:val="Compact"/>
+              <w:jc w:val="left"/>
+            </w:pPr>
+            <w:r>
+              <w:t xml:space="preserve">Median :76.0</w:t>
+            </w:r>
+          </w:p>
+        </w:tc>
+      </w:tr>
+      <w:tr>
+        <w:tc>
+          <w:p/>
+        </w:tc>
+        <w:tc>
+          <w:p>
+            <w:pPr>
+              <w:pStyle w:val="Compact"/>
+              <w:jc w:val="left"/>
+            </w:pPr>
+            <w:r>
+              <w:t xml:space="preserve">Mean :3.488</w:t>
+            </w:r>
+          </w:p>
+        </w:tc>
+        <w:tc>
+          <w:p>
+            <w:pPr>
+              <w:pStyle w:val="Compact"/>
+              <w:jc w:val="left"/>
+            </w:pPr>
+            <w:r>
+              <w:t xml:space="preserve">Mean :70.9</w:t>
+            </w:r>
+          </w:p>
+        </w:tc>
+      </w:tr>
+      <w:tr>
+        <w:tc>
+          <w:p/>
+        </w:tc>
+        <w:tc>
+          <w:p>
+            <w:pPr>
+              <w:pStyle w:val="Compact"/>
+              <w:jc w:val="left"/>
+            </w:pPr>
+            <w:r>
+              <w:t xml:space="preserve">3rd Qu.:4.454</w:t>
+            </w:r>
+          </w:p>
+        </w:tc>
+        <w:tc>
+          <w:p>
+            <w:pPr>
+              <w:pStyle w:val="Compact"/>
+              <w:jc w:val="left"/>
+            </w:pPr>
+            <w:r>
+              <w:t xml:space="preserve">3rd Qu.:82.0</w:t>
+            </w:r>
+          </w:p>
+        </w:tc>
+      </w:tr>
+      <w:tr>
+        <w:tc>
+          <w:p/>
+        </w:tc>
+        <w:tc>
+          <w:p>
+            <w:pPr>
+              <w:pStyle w:val="Compact"/>
+              <w:jc w:val="left"/>
+            </w:pPr>
+            <w:r>
+              <w:t xml:space="preserve">Max. :5.100</w:t>
+            </w:r>
+          </w:p>
+        </w:tc>
+        <w:tc>
+          <w:p>
+            <w:pPr>
+              <w:pStyle w:val="Compact"/>
+              <w:jc w:val="left"/>
+            </w:pPr>
+            <w:r>
+              <w:t xml:space="preserve">Max. :96.0</w:t>
+            </w:r>
+          </w:p>
+        </w:tc>
+      </w:tr>
+    </w:tbl>
+    <w:p>
+      <w:pPr>
+        <w:pStyle w:val="BodyText"/>
+      </w:pPr>
+      <w:r>
+        <w:t xml:space="preserve">Se observa en la base de datos entregada, 272 observaciones acerca de dos variables, a saber: variable</w:t>
+      </w:r>
+      <w:r>
+        <w:t xml:space="preserve"> </w:t>
+      </w:r>
+      <w:r>
+        <w:t xml:space="preserve">“</w:t>
+      </w:r>
+      <w:r>
+        <w:t xml:space="preserve">Número de erupciones</w:t>
+      </w:r>
+      <w:r>
+        <w:t xml:space="preserve">”</w:t>
+      </w:r>
+      <w:r>
+        <w:t xml:space="preserve"> </w:t>
+      </w:r>
+      <w:r>
+        <w:t xml:space="preserve">y la</w:t>
+      </w:r>
+      <w:r>
+        <w:t xml:space="preserve"> </w:t>
+      </w:r>
+      <w:r>
+        <w:t xml:space="preserve">“</w:t>
+      </w:r>
+      <w:r>
+        <w:t xml:space="preserve">tiempo de espera</w:t>
+      </w:r>
+      <w:r>
+        <w:t xml:space="preserve">”</w:t>
+      </w:r>
+      <w:r>
+        <w:t xml:space="preserve">. La primera es una varible cuantitativa discreta y la segunda corresponde a una variable cuantitativa continua. La descripción de las variables se puede encontrar en la tabla 1. En dicha tabla se observa una media aproximada de 3.5 erupciones con una mediana de 4, por otra parte, la media de tiempo de espera es de 70.9 minutos con una mediana de 16 minutos. Para determinar si existe alguna correlación entre dichas variables se decide realizar una gráfica de dispesión, que será descrita a continuación.</w:t>
+      </w:r>
+    </w:p>
+    <w:p>
+      <w:pPr>
+        <w:pStyle w:val="Heading2"/>
+      </w:pPr>
+      <w:bookmarkStart w:id="22" w:name="gráfica-de-dispersión-de-los-datos."/>
+      <w:r>
+        <w:t xml:space="preserve">Gráfica de dispersión de los datos.</w:t>
+      </w:r>
+      <w:bookmarkEnd w:id="22"/>
     </w:p>
     <w:p>
       <w:pPr>
@@ -80,72 +388,8 @@
         <w:rPr>
           <w:rStyle w:val="VerbatimChar"/>
         </w:rPr>
-        <w:t xml:space="preserve">##        X            eruptions        waiting    </w:t>
-      </w:r>
-      <w:r>
-        <w:br/>
-      </w:r>
-      <w:r>
-        <w:rPr>
-          <w:rStyle w:val="VerbatimChar"/>
-        </w:rPr>
-        <w:t xml:space="preserve">##  Min.   :  1.00   Min.   :1.600   Min.   :43.0  </w:t>
-      </w:r>
-      <w:r>
-        <w:br/>
-      </w:r>
-      <w:r>
-        <w:rPr>
-          <w:rStyle w:val="VerbatimChar"/>
-        </w:rPr>
-        <w:t xml:space="preserve">##  1st Qu.: 68.75   1st Qu.:2.163   1st Qu.:58.0  </w:t>
-      </w:r>
-      <w:r>
-        <w:br/>
-      </w:r>
-      <w:r>
-        <w:rPr>
-          <w:rStyle w:val="VerbatimChar"/>
-        </w:rPr>
-        <w:t xml:space="preserve">##  Median :136.50   Median :4.000   Median :76.0  </w:t>
-      </w:r>
-      <w:r>
-        <w:br/>
-      </w:r>
-      <w:r>
-        <w:rPr>
-          <w:rStyle w:val="VerbatimChar"/>
-        </w:rPr>
-        <w:t xml:space="preserve">##  Mean   :136.50   Mean   :3.488   Mean   :70.9  </w:t>
-      </w:r>
-      <w:r>
-        <w:br/>
-      </w:r>
-      <w:r>
-        <w:rPr>
-          <w:rStyle w:val="VerbatimChar"/>
-        </w:rPr>
-        <w:t xml:space="preserve">##  3rd Qu.:204.25   3rd Qu.:4.454   3rd Qu.:82.0  </w:t>
-      </w:r>
-      <w:r>
-        <w:br/>
-      </w:r>
-      <w:r>
-        <w:rPr>
-          <w:rStyle w:val="VerbatimChar"/>
-        </w:rPr>
-        <w:t xml:space="preserve">##  Max.   :272.00   Max.   :5.100   Max.   :96.0</w:t>
-      </w:r>
-    </w:p>
-    <w:p>
-      <w:pPr>
-        <w:pStyle w:val="Heading1"/>
-      </w:pPr>
-      <w:bookmarkStart w:id="21" w:name="gráfica-de-dispersión-de-los-datos."/>
-      <w:r>
-        <w:t xml:space="preserve">Gráfica de dispersión de los datos.</w:t>
-      </w:r>
-      <w:bookmarkEnd w:id="21"/>
+        <w:t xml:space="preserve">## `geom_smooth()` using method = 'loess' and formula 'y ~ x'</w:t>
+      </w:r>
     </w:p>
     <w:p>
       <w:pPr>
@@ -167,7 +411,7 @@
                     </pic:cNvPicPr>
                   </pic:nvPicPr>
                   <pic:blipFill>
-                    <a:blip r:embed="rId22"/>
+                    <a:blip r:embed="rId23"/>
                     <a:stretch>
                       <a:fillRect/>
                     </a:stretch>
@@ -196,50 +440,114 @@
     </w:p>
     <w:p>
       <w:pPr>
-        <w:pStyle w:val="Heading1"/>
-      </w:pPr>
-      <w:bookmarkStart w:id="23" w:name="Xf8c4af8f531d314da43f308a5d5a4bec93fdf78"/>
+        <w:pStyle w:val="BodyText"/>
+      </w:pPr>
+      <w:r>
+        <w:t xml:space="preserve">La gráfica de dispersión acá mostrada muestra que existe un agrupamiento entre las observaciones hacia los extremos, encontrandose que los</w:t>
+      </w:r>
+      <w:r>
+        <w:t xml:space="preserve"> </w:t>
+      </w:r>
+      <w:r>
+        <w:t xml:space="preserve">“</w:t>
+      </w:r>
+      <w:r>
+        <w:t xml:space="preserve">números de erupciones</w:t>
+      </w:r>
+      <w:r>
+        <w:t xml:space="preserve">”</w:t>
+      </w:r>
+      <w:r>
+        <w:t xml:space="preserve"> </w:t>
+      </w:r>
+      <w:r>
+        <w:t xml:space="preserve">menores se correlaciona con</w:t>
+      </w:r>
+      <w:r>
+        <w:t xml:space="preserve"> </w:t>
+      </w:r>
+      <w:r>
+        <w:t xml:space="preserve">“</w:t>
+      </w:r>
+      <w:r>
+        <w:t xml:space="preserve">tiempo de espera</w:t>
+      </w:r>
+      <w:r>
+        <w:t xml:space="preserve">”</w:t>
+      </w:r>
+      <w:r>
+        <w:t xml:space="preserve"> </w:t>
+      </w:r>
+      <w:r>
+        <w:t xml:space="preserve">menores; lo mismo ocurre para los</w:t>
+      </w:r>
+      <w:r>
+        <w:t xml:space="preserve"> </w:t>
+      </w:r>
+      <w:r>
+        <w:t xml:space="preserve">“</w:t>
+      </w:r>
+      <w:r>
+        <w:t xml:space="preserve">número de erupciones</w:t>
+      </w:r>
+      <w:r>
+        <w:t xml:space="preserve">”</w:t>
+      </w:r>
+      <w:r>
+        <w:t xml:space="preserve"> </w:t>
+      </w:r>
+      <w:r>
+        <w:t xml:space="preserve">mayores con</w:t>
+      </w:r>
+      <w:r>
+        <w:t xml:space="preserve"> </w:t>
+      </w:r>
+      <w:r>
+        <w:t xml:space="preserve">“</w:t>
+      </w:r>
+      <w:r>
+        <w:t xml:space="preserve">tiempo de espera mayor</w:t>
+      </w:r>
+      <w:r>
+        <w:t xml:space="preserve">”</w:t>
+      </w:r>
+      <w:r>
+        <w:t xml:space="preserve">. Sin embargo esta correlación no puede explicarse para los valores intermedios. Por esta razón, pareciera que no hay un correlación entre las dos variables.</w:t>
+      </w:r>
+    </w:p>
+    <w:p>
+      <w:pPr>
+        <w:pStyle w:val="Compact"/>
+        <w:numPr>
+          <w:numId w:val="1002"/>
+          <w:ilvl w:val="0"/>
+        </w:numPr>
+      </w:pPr>
+      <w:r>
+        <w:t xml:space="preserve">Construya un gráfico de dispersión que relacione la variable eruption y la variable waiting. ¿Es razonable suponer que existe una relación de dependencia lineal entre estas variables?</w:t>
+      </w:r>
+    </w:p>
+    <w:p>
+      <w:pPr>
+        <w:pStyle w:val="Heading2"/>
+      </w:pPr>
+      <w:bookmarkStart w:id="24" w:name="Xf8c4af8f531d314da43f308a5d5a4bec93fdf78"/>
       <w:r>
         <w:t xml:space="preserve">Gráfica de regresión lineal simple (utilizando formula desarrollo propio:</w:t>
       </w:r>
       <w:r>
         <w:t xml:space="preserve"> </w:t>
       </w:r>
-      <w:r>
-        <w:t xml:space="preserve">‘</w:t>
-      </w:r>
-      <w:r>
-        <w:t xml:space="preserve">RLsimple_f</w:t>
-      </w:r>
-      <w:r>
-        <w:t xml:space="preserve">’</w:t>
-      </w:r>
-      <w:r>
-        <w:t xml:space="preserve">)</w:t>
-      </w:r>
-      <w:bookmarkEnd w:id="23"/>
-    </w:p>
-    <w:p>
-      <w:pPr>
-        <w:pStyle w:val="SourceCode"/>
-      </w:pPr>
       <w:r>
         <w:rPr>
           <w:rStyle w:val="VerbatimChar"/>
         </w:rPr>
-        <w:t xml:space="preserve">## Loading required package: ggplot2</w:t>
-      </w:r>
-    </w:p>
-    <w:p>
-      <w:pPr>
-        <w:pStyle w:val="SourceCode"/>
-      </w:pPr>
-      <w:r>
-        <w:rPr>
-          <w:rStyle w:val="VerbatimChar"/>
-        </w:rPr>
-        <w:t xml:space="preserve">## Loading required package: ggthemes</w:t>
-      </w:r>
+        <w:t xml:space="preserve">RLsimple_f</w:t>
+      </w:r>
+      <w:r>
+        <w:t xml:space="preserve">)</w:t>
+      </w:r>
+      <w:bookmarkEnd w:id="24"/>
     </w:p>
     <w:p>
       <w:pPr>
@@ -272,7 +580,7 @@
                     </pic:cNvPicPr>
                   </pic:nvPicPr>
                   <pic:blipFill>
-                    <a:blip r:embed="rId24"/>
+                    <a:blip r:embed="rId25"/>
                     <a:stretch>
                       <a:fillRect/>
                     </a:stretch>
@@ -299,6 +607,761 @@
         </w:drawing>
       </w:r>
     </w:p>
+    <w:p>
+      <w:pPr>
+        <w:pStyle w:val="BodyText"/>
+      </w:pPr>
+      <w:r>
+        <w:t xml:space="preserve">Se realizó un gráfica siguiendo ajustada el modelo lineal utilizado por R (modelo por mínimos cuadrados). Dónde a partir de la linea regresora (en rojo) resultante es posible, establecer que existe una dependencia lineal entre las variables, esto comprendiendo que los errores de las observaciones no están alejadas de la linea regresora y su desviación estandar.</w:t>
+      </w:r>
+    </w:p>
+    <w:p>
+      <w:pPr>
+        <w:pStyle w:val="Compact"/>
+        <w:numPr>
+          <w:numId w:val="1003"/>
+          <w:ilvl w:val="0"/>
+        </w:numPr>
+      </w:pPr>
+      <w:r>
+        <w:t xml:space="preserve">Ajuste un modelo de regresión lineal que relacione el tiempo de espera con la duración de la erupción. Interprete los parámetros del modelo.</w:t>
+      </w:r>
+    </w:p>
+    <w:p>
+      <w:pPr>
+        <w:pStyle w:val="FirstParagraph"/>
+      </w:pPr>
+      <w:r>
+        <w:t xml:space="preserve">##Ajuste del modelo de regresión lineal</w:t>
+      </w:r>
+    </w:p>
+    <w:p>
+      <w:pPr>
+        <w:pStyle w:val="TableCaption"/>
+      </w:pPr>
+      <w:r>
+        <w:t xml:space="preserve">Estimaciones de parametros de la regresión</w:t>
+      </w:r>
+    </w:p>
+    <w:tbl>
+      <w:tblPr>
+        <w:tblStyle w:val="Table"/>
+        <w:tblW w:type="pct" w:w="0.0"/>
+        <w:tblLook w:firstRow="1"/>
+        <w:tblCaption w:val="Estimaciones de parametros de la regresión"/>
+      </w:tblPr>
+      <w:tblGrid/>
+      <w:tr>
+        <w:trPr>
+          <w:cnfStyle w:firstRow="1"/>
+        </w:trPr>
+        <w:tc>
+          <w:tcPr>
+            <w:tcBorders>
+              <w:bottom w:val="single"/>
+            </w:tcBorders>
+            <w:vAlign w:val="bottom"/>
+          </w:tcPr>
+          <w:p/>
+        </w:tc>
+        <w:tc>
+          <w:tcPr>
+            <w:tcBorders>
+              <w:bottom w:val="single"/>
+            </w:tcBorders>
+            <w:vAlign w:val="bottom"/>
+          </w:tcPr>
+          <w:p>
+            <w:pPr>
+              <w:pStyle w:val="Compact"/>
+              <w:jc w:val="right"/>
+            </w:pPr>
+            <w:r>
+              <w:t xml:space="preserve">Estimado</w:t>
+            </w:r>
+          </w:p>
+        </w:tc>
+        <w:tc>
+          <w:tcPr>
+            <w:tcBorders>
+              <w:bottom w:val="single"/>
+            </w:tcBorders>
+            <w:vAlign w:val="bottom"/>
+          </w:tcPr>
+          <w:p>
+            <w:pPr>
+              <w:pStyle w:val="Compact"/>
+              <w:jc w:val="right"/>
+            </w:pPr>
+            <w:r>
+              <w:t xml:space="preserve">ErrorStand</w:t>
+            </w:r>
+          </w:p>
+        </w:tc>
+      </w:tr>
+      <w:tr>
+        <w:tc>
+          <w:p>
+            <w:pPr>
+              <w:pStyle w:val="Compact"/>
+              <w:jc w:val="left"/>
+            </w:pPr>
+            <m:oMath>
+              <m:sSub>
+                <m:e>
+                  <m:r>
+                    <m:t>β</m:t>
+                  </m:r>
+                </m:e>
+                <m:sub>
+                  <m:r>
+                    <m:t>0</m:t>
+                  </m:r>
+                </m:sub>
+              </m:sSub>
+            </m:oMath>
+          </w:p>
+        </w:tc>
+        <w:tc>
+          <w:p>
+            <w:pPr>
+              <w:pStyle w:val="Compact"/>
+              <w:jc w:val="right"/>
+            </w:pPr>
+            <w:r>
+              <w:t xml:space="preserve">33.474</w:t>
+            </w:r>
+          </w:p>
+        </w:tc>
+        <w:tc>
+          <w:p>
+            <w:pPr>
+              <w:pStyle w:val="Compact"/>
+              <w:jc w:val="right"/>
+            </w:pPr>
+            <w:r>
+              <w:t xml:space="preserve">1.155</w:t>
+            </w:r>
+          </w:p>
+        </w:tc>
+      </w:tr>
+      <w:tr>
+        <w:tc>
+          <w:p>
+            <w:pPr>
+              <w:pStyle w:val="Compact"/>
+              <w:jc w:val="left"/>
+            </w:pPr>
+            <m:oMath>
+              <m:sSub>
+                <m:e>
+                  <m:r>
+                    <m:t>β</m:t>
+                  </m:r>
+                </m:e>
+                <m:sub>
+                  <m:r>
+                    <m:t>1</m:t>
+                  </m:r>
+                </m:sub>
+              </m:sSub>
+            </m:oMath>
+          </w:p>
+        </w:tc>
+        <w:tc>
+          <w:p>
+            <w:pPr>
+              <w:pStyle w:val="Compact"/>
+              <w:jc w:val="right"/>
+            </w:pPr>
+            <w:r>
+              <w:t xml:space="preserve">10.730</w:t>
+            </w:r>
+          </w:p>
+        </w:tc>
+        <w:tc>
+          <w:p>
+            <w:pPr>
+              <w:pStyle w:val="Compact"/>
+              <w:jc w:val="right"/>
+            </w:pPr>
+            <w:r>
+              <w:t xml:space="preserve">0.315</w:t>
+            </w:r>
+          </w:p>
+        </w:tc>
+      </w:tr>
+    </w:tbl>
+    <w:p>
+      <w:pPr>
+        <w:pStyle w:val="BodyText"/>
+      </w:pPr>
+      <w:r>
+        <w:t xml:space="preserve">Como se puede observar en la tabla 2. A partir del ajuste del modelo lineal y la identificación de los parametros:</w:t>
+      </w:r>
+      <w:r>
+        <w:t xml:space="preserve"> </w:t>
+      </w:r>
+      <m:oMath>
+        <m:sSub>
+          <m:e>
+            <m:r>
+              <m:t>β</m:t>
+            </m:r>
+          </m:e>
+          <m:sub>
+            <m:r>
+              <m:t>0</m:t>
+            </m:r>
+          </m:sub>
+        </m:sSub>
+      </m:oMath>
+      <w:r>
+        <w:t xml:space="preserve"> </w:t>
+      </w:r>
+      <w:r>
+        <w:t xml:space="preserve">(entendida como el intercepto de la lineal regresora) y</w:t>
+      </w:r>
+      <w:r>
+        <w:t xml:space="preserve"> </w:t>
+      </w:r>
+      <m:oMath>
+        <m:sSub>
+          <m:e>
+            <m:r>
+              <m:t>β</m:t>
+            </m:r>
+          </m:e>
+          <m:sub>
+            <m:r>
+              <m:t>1</m:t>
+            </m:r>
+          </m:sub>
+        </m:sSub>
+      </m:oMath>
+      <w:r>
+        <w:t xml:space="preserve"> </w:t>
+      </w:r>
+      <w:r>
+        <w:t xml:space="preserve">(entendida como la pendiente de la linea regresora). encontrando que</w:t>
+      </w:r>
+      <w:r>
+        <w:t xml:space="preserve"> </w:t>
+      </w:r>
+      <m:oMath>
+        <m:sSub>
+          <m:e>
+            <m:r>
+              <m:t>β</m:t>
+            </m:r>
+          </m:e>
+          <m:sub>
+            <m:r>
+              <m:t>0</m:t>
+            </m:r>
+          </m:sub>
+        </m:sSub>
+      </m:oMath>
+      <w:r>
+        <w:t xml:space="preserve"> </w:t>
+      </w:r>
+      <w:r>
+        <w:t xml:space="preserve">es 33, 474 y</w:t>
+      </w:r>
+      <w:r>
+        <w:t xml:space="preserve"> </w:t>
+      </w:r>
+      <m:oMath>
+        <m:sSub>
+          <m:e>
+            <m:r>
+              <m:t>β</m:t>
+            </m:r>
+          </m:e>
+          <m:sub>
+            <m:r>
+              <m:t>1</m:t>
+            </m:r>
+          </m:sub>
+        </m:sSub>
+      </m:oMath>
+      <w:r>
+        <w:t xml:space="preserve"> </w:t>
+      </w:r>
+      <w:r>
+        <w:t xml:space="preserve">es 10.730, lo que al asumir una correlación lineal supone que el incremento en una unidad de el</w:t>
+      </w:r>
+      <w:r>
+        <w:t xml:space="preserve"> </w:t>
+      </w:r>
+      <w:r>
+        <w:t xml:space="preserve">“</w:t>
+      </w:r>
+      <w:r>
+        <w:t xml:space="preserve">tiempo de espera</w:t>
+      </w:r>
+      <w:r>
+        <w:t xml:space="preserve">”</w:t>
+      </w:r>
+      <w:r>
+        <w:t xml:space="preserve"> </w:t>
+      </w:r>
+      <w:r>
+        <w:t xml:space="preserve">(un minuto) se puede incrementar el número de erupciones aproximadamente 10 veces.</w:t>
+      </w:r>
+    </w:p>
+    <w:p>
+      <w:pPr>
+        <w:pStyle w:val="Compact"/>
+        <w:numPr>
+          <w:numId w:val="1004"/>
+          <w:ilvl w:val="0"/>
+        </w:numPr>
+      </w:pPr>
+      <w:r>
+        <w:t xml:space="preserve">Utilice las pruebas t para evaluar la contribución de cada variable regresora al modelo. Discuta sus hallazgos.</w:t>
+      </w:r>
+    </w:p>
+    <w:p>
+      <w:pPr>
+        <w:pStyle w:val="TableCaption"/>
+      </w:pPr>
+      <w:r>
+        <w:t xml:space="preserve">t-values para los parametros dados</w:t>
+      </w:r>
+    </w:p>
+    <w:tbl>
+      <w:tblPr>
+        <w:tblStyle w:val="Table"/>
+        <w:tblW w:type="pct" w:w="0.0"/>
+        <w:tblLook w:firstRow="1"/>
+        <w:tblCaption w:val="t-values para los parametros dados"/>
+      </w:tblPr>
+      <w:tblGrid/>
+      <w:tr>
+        <w:trPr>
+          <w:cnfStyle w:firstRow="1"/>
+        </w:trPr>
+        <w:tc>
+          <w:tcPr>
+            <w:tcBorders>
+              <w:bottom w:val="single"/>
+            </w:tcBorders>
+            <w:vAlign w:val="bottom"/>
+          </w:tcPr>
+          <w:p/>
+        </w:tc>
+        <w:tc>
+          <w:tcPr>
+            <w:tcBorders>
+              <w:bottom w:val="single"/>
+            </w:tcBorders>
+            <w:vAlign w:val="bottom"/>
+          </w:tcPr>
+          <w:p>
+            <w:pPr>
+              <w:pStyle w:val="Compact"/>
+              <w:jc w:val="right"/>
+            </w:pPr>
+            <w:r>
+              <w:t xml:space="preserve">t-value</w:t>
+            </w:r>
+          </w:p>
+        </w:tc>
+        <w:tc>
+          <w:tcPr>
+            <w:tcBorders>
+              <w:bottom w:val="single"/>
+            </w:tcBorders>
+            <w:vAlign w:val="bottom"/>
+          </w:tcPr>
+          <w:p>
+            <w:pPr>
+              <w:pStyle w:val="Compact"/>
+              <w:jc w:val="right"/>
+            </w:pPr>
+            <w:r>
+              <w:t xml:space="preserve">p-value</w:t>
+            </w:r>
+          </w:p>
+        </w:tc>
+      </w:tr>
+      <w:tr>
+        <w:tc>
+          <w:p>
+            <w:pPr>
+              <w:pStyle w:val="Compact"/>
+              <w:jc w:val="left"/>
+            </w:pPr>
+            <m:oMath>
+              <m:sSub>
+                <m:e>
+                  <m:r>
+                    <m:t>β</m:t>
+                  </m:r>
+                </m:e>
+                <m:sub>
+                  <m:r>
+                    <m:t>0</m:t>
+                  </m:r>
+                </m:sub>
+              </m:sSub>
+            </m:oMath>
+          </w:p>
+        </w:tc>
+        <w:tc>
+          <w:p>
+            <w:pPr>
+              <w:pStyle w:val="Compact"/>
+              <w:jc w:val="right"/>
+            </w:pPr>
+            <w:r>
+              <w:t xml:space="preserve">28.985</w:t>
+            </w:r>
+          </w:p>
+        </w:tc>
+        <w:tc>
+          <w:p>
+            <w:pPr>
+              <w:pStyle w:val="Compact"/>
+              <w:jc w:val="right"/>
+            </w:pPr>
+            <w:r>
+              <w:t xml:space="preserve">7.136015e-85</w:t>
+            </w:r>
+          </w:p>
+        </w:tc>
+      </w:tr>
+      <w:tr>
+        <w:tc>
+          <w:p>
+            <w:pPr>
+              <w:pStyle w:val="Compact"/>
+              <w:jc w:val="left"/>
+            </w:pPr>
+            <m:oMath>
+              <m:sSub>
+                <m:e>
+                  <m:r>
+                    <m:t>β</m:t>
+                  </m:r>
+                </m:e>
+                <m:sub>
+                  <m:r>
+                    <m:t>1</m:t>
+                  </m:r>
+                </m:sub>
+              </m:sSub>
+            </m:oMath>
+          </w:p>
+        </w:tc>
+        <w:tc>
+          <w:p>
+            <w:pPr>
+              <w:pStyle w:val="Compact"/>
+              <w:jc w:val="right"/>
+            </w:pPr>
+            <w:r>
+              <w:t xml:space="preserve">34.089</w:t>
+            </w:r>
+          </w:p>
+        </w:tc>
+        <w:tc>
+          <w:p>
+            <w:pPr>
+              <w:pStyle w:val="Compact"/>
+              <w:jc w:val="right"/>
+            </w:pPr>
+            <w:r>
+              <w:t xml:space="preserve">8.000000e-100</w:t>
+            </w:r>
+          </w:p>
+        </w:tc>
+      </w:tr>
+    </w:tbl>
+    <w:p>
+      <w:pPr>
+        <w:pStyle w:val="BodyText"/>
+      </w:pPr>
+      <w:r>
+        <w:t xml:space="preserve">La tabla 3 por su parte los valores de t y su respectiva signifcancia en el modelo lineal ajustado. A través de una prueba de hipotesis dónde:</w:t>
+      </w:r>
+    </w:p>
+    <w:p>
+      <w:pPr>
+        <w:pStyle w:val="BodyText"/>
+      </w:pPr>
+      <w:r>
+        <w:t xml:space="preserve">$$
+H_o = \beta_0 =  0 \\
+$$</w:t>
+      </w:r>
+    </w:p>
+    <w:p>
+      <w:pPr>
+        <w:pStyle w:val="FirstParagraph"/>
+      </w:pPr>
+      <m:oMathPara>
+        <m:oMathParaPr>
+          <m:jc m:val="center"/>
+        </m:oMathParaPr>
+        <m:oMath>
+          <m:sSub>
+            <m:e>
+              <m:r>
+                <m:t>H</m:t>
+              </m:r>
+            </m:e>
+            <m:sub>
+              <m:r>
+                <m:t>1</m:t>
+              </m:r>
+            </m:sub>
+          </m:sSub>
+          <m:r>
+            <m:t>=</m:t>
+          </m:r>
+          <m:sSub>
+            <m:e>
+              <m:r>
+                <m:t>β</m:t>
+              </m:r>
+            </m:e>
+            <m:sub>
+              <m:r>
+                <m:t>0</m:t>
+              </m:r>
+            </m:sub>
+          </m:sSub>
+          <m:r>
+            <m:t>≠</m:t>
+          </m:r>
+          <m:r>
+            <m:t>0</m:t>
+          </m:r>
+        </m:oMath>
+      </m:oMathPara>
+    </w:p>
+    <w:p>
+      <w:pPr>
+        <w:pStyle w:val="FirstParagraph"/>
+      </w:pPr>
+      <w:r>
+        <w:t xml:space="preserve">En este primer escenario se rechaza la hipotesis nula, ya que,</w:t>
+      </w:r>
+      <w:r>
+        <w:t xml:space="preserve"> </w:t>
+      </w:r>
+      <m:oMath>
+        <m:sSub>
+          <m:e>
+            <m:r>
+              <m:t>β</m:t>
+            </m:r>
+          </m:e>
+          <m:sub>
+            <m:r>
+              <m:t>0</m:t>
+            </m:r>
+          </m:sub>
+        </m:sSub>
+      </m:oMath>
+      <w:r>
+        <w:t xml:space="preserve"> </w:t>
+      </w:r>
+      <w:r>
+        <w:t xml:space="preserve">(33,474), es un valor mayor a 0, con un valor de p significativo.</w:t>
+      </w:r>
+    </w:p>
+    <w:p>
+      <w:pPr>
+        <w:pStyle w:val="BodyText"/>
+      </w:pPr>
+      <w:r>
+        <w:t xml:space="preserve">$$
+H_o = \beta_1 =  0 \\
+$$</w:t>
+      </w:r>
+    </w:p>
+    <w:p>
+      <w:pPr>
+        <w:pStyle w:val="FirstParagraph"/>
+      </w:pPr>
+      <m:oMathPara>
+        <m:oMathParaPr>
+          <m:jc m:val="center"/>
+        </m:oMathParaPr>
+        <m:oMath>
+          <m:sSub>
+            <m:e>
+              <m:r>
+                <m:t>H</m:t>
+              </m:r>
+            </m:e>
+            <m:sub>
+              <m:r>
+                <m:t>1</m:t>
+              </m:r>
+            </m:sub>
+          </m:sSub>
+          <m:r>
+            <m:t>=</m:t>
+          </m:r>
+          <m:sSub>
+            <m:e>
+              <m:r>
+                <m:t>β</m:t>
+              </m:r>
+            </m:e>
+            <m:sub>
+              <m:r>
+                <m:t>1</m:t>
+              </m:r>
+            </m:sub>
+          </m:sSub>
+          <m:r>
+            <m:t>≠</m:t>
+          </m:r>
+          <m:r>
+            <m:t>0</m:t>
+          </m:r>
+        </m:oMath>
+      </m:oMathPara>
+    </w:p>
+    <w:p>
+      <w:pPr>
+        <w:pStyle w:val="FirstParagraph"/>
+      </w:pPr>
+      <w:r>
+        <w:t xml:space="preserve">En este segundo escenario se rechaza la hipotesis nula, ya que,</w:t>
+      </w:r>
+      <w:r>
+        <w:t xml:space="preserve"> </w:t>
+      </w:r>
+      <m:oMath>
+        <m:sSub>
+          <m:e>
+            <m:r>
+              <m:t>β</m:t>
+            </m:r>
+          </m:e>
+          <m:sub>
+            <m:r>
+              <m:t>0</m:t>
+            </m:r>
+          </m:sub>
+        </m:sSub>
+      </m:oMath>
+      <w:r>
+        <w:t xml:space="preserve"> </w:t>
+      </w:r>
+      <w:r>
+        <w:t xml:space="preserve">(10.730), es un valor mayor a 0, con un valor de p significativo.</w:t>
+      </w:r>
+    </w:p>
+    <w:p>
+      <w:pPr>
+        <w:pStyle w:val="BodyText"/>
+      </w:pPr>
+      <w:r>
+        <w:t xml:space="preserve">Así pues es posible realizar una correlación entre las variables estudiadas dado que la pendiente y el intercepto son aceptados en la prueba de hipotesis, de manera que la variable regresora tiene un efecto importante en la variable respuesta.</w:t>
+      </w:r>
+    </w:p>
+    <w:p>
+      <w:pPr>
+        <w:pStyle w:val="Compact"/>
+        <w:numPr>
+          <w:numId w:val="1005"/>
+          <w:ilvl w:val="0"/>
+        </w:numPr>
+      </w:pPr>
+      <w:r>
+        <w:t xml:space="preserve">¿Tiene el modelo obtenido un buen ajuste?. Justifique su respuesta.</w:t>
+      </w:r>
+    </w:p>
+    <w:p>
+      <w:pPr>
+        <w:pStyle w:val="FirstParagraph"/>
+      </w:pPr>
+      <w:r>
+        <w:t xml:space="preserve">Finalmente al revisar el valor de</w:t>
+      </w:r>
+      <w:r>
+        <w:t xml:space="preserve"> </w:t>
+      </w:r>
+      <m:oMath>
+        <m:sSup>
+          <m:e>
+            <m:r>
+              <m:t>r</m:t>
+            </m:r>
+          </m:e>
+          <m:sup>
+            <m:r>
+              <m:t>2</m:t>
+            </m:r>
+          </m:sup>
+        </m:sSup>
+      </m:oMath>
+      <w:r>
+        <w:t xml:space="preserve"> </w:t>
+      </w:r>
+      <w:r>
+        <w:t xml:space="preserve">obtenido:</w:t>
+      </w:r>
+    </w:p>
+    <w:p>
+      <w:pPr>
+        <w:pStyle w:val="SourceCode"/>
+      </w:pPr>
+      <w:r>
+        <w:rPr>
+          <w:rStyle w:val="VerbatimChar"/>
+        </w:rPr>
+        <w:t xml:space="preserve">## [1] 0.8107625</w:t>
+      </w:r>
+    </w:p>
+    <w:p>
+      <w:pPr>
+        <w:pStyle w:val="FirstParagraph"/>
+      </w:pPr>
+      <w:r>
+        <w:t xml:space="preserve">Es posible inferir que el modelo lineal utilizado para este caso puede explicar que aproximadamente el 81% de la varianza de la variable respuesta</w:t>
+      </w:r>
+      <w:r>
+        <w:t xml:space="preserve"> </w:t>
+      </w:r>
+      <w:r>
+        <w:t xml:space="preserve">“</w:t>
+      </w:r>
+      <w:r>
+        <w:t xml:space="preserve">número de erupciones</w:t>
+      </w:r>
+      <w:r>
+        <w:t xml:space="preserve">”</w:t>
+      </w:r>
+      <w:r>
+        <w:t xml:space="preserve"> </w:t>
+      </w:r>
+      <w:r>
+        <w:t xml:space="preserve">es consecuencia a la variable regresora</w:t>
+      </w:r>
+      <w:r>
+        <w:t xml:space="preserve"> </w:t>
+      </w:r>
+      <w:r>
+        <w:t xml:space="preserve">“</w:t>
+      </w:r>
+      <w:r>
+        <w:t xml:space="preserve">tiempo de espera</w:t>
+      </w:r>
+      <w:r>
+        <w:t xml:space="preserve">”</w:t>
+      </w:r>
+      <w:r>
+        <w:t xml:space="preserve">. De manera que sería posible afirmar que el modelo está bien ajustado. El resto de la varianza resultante puede ser explicado por otras variables que no se han tenido encuenta en el modelo o por azar.</w:t>
+      </w:r>
+    </w:p>
     <w:sectPr/>
   </w:body>
 </w:document>
@@ -432,8 +1495,718 @@
       </w:pPr>
     </w:lvl>
   </w:abstractNum>
+  <w:abstractNum w:abstractNumId="99411">
+    <w:nsid w:val="ea454b4c"/>
+    <w:multiLevelType w:val="multilevel"/>
+    <w:lvl w:ilvl="0">
+      <w:start w:val="1"/>
+      <w:numFmt w:val="decimal"/>
+      <w:lvlText w:val="%1."/>
+      <w:lvlJc w:val="left"/>
+      <w:pPr>
+        <w:tabs>
+          <w:tab w:val="num" w:pos="0"/>
+        </w:tabs>
+        <w:ind w:left="480" w:hanging="480"/>
+      </w:pPr>
+    </w:lvl>
+    <w:lvl w:ilvl="1">
+      <w:start w:val="1"/>
+      <w:numFmt w:val="decimal"/>
+      <w:lvlText w:val="%2."/>
+      <w:lvlJc w:val="left"/>
+      <w:pPr>
+        <w:tabs>
+          <w:tab w:val="num" w:pos="720"/>
+        </w:tabs>
+        <w:ind w:left="1200" w:hanging="480"/>
+      </w:pPr>
+    </w:lvl>
+    <w:lvl w:ilvl="2">
+      <w:start w:val="1"/>
+      <w:numFmt w:val="decimal"/>
+      <w:lvlText w:val="%3."/>
+      <w:lvlJc w:val="left"/>
+      <w:pPr>
+        <w:tabs>
+          <w:tab w:val="num" w:pos="1440"/>
+        </w:tabs>
+        <w:ind w:left="1920" w:hanging="480"/>
+      </w:pPr>
+    </w:lvl>
+    <w:lvl w:ilvl="3">
+      <w:start w:val="1"/>
+      <w:numFmt w:val="decimal"/>
+      <w:lvlText w:val="%4."/>
+      <w:lvlJc w:val="left"/>
+      <w:pPr>
+        <w:tabs>
+          <w:tab w:val="num" w:pos="2160"/>
+        </w:tabs>
+        <w:ind w:left="2640" w:hanging="480"/>
+      </w:pPr>
+    </w:lvl>
+    <w:lvl w:ilvl="4">
+      <w:start w:val="1"/>
+      <w:numFmt w:val="decimal"/>
+      <w:lvlText w:val="%5."/>
+      <w:lvlJc w:val="left"/>
+      <w:pPr>
+        <w:tabs>
+          <w:tab w:val="num" w:pos="2880"/>
+        </w:tabs>
+        <w:ind w:left="3360" w:hanging="480"/>
+      </w:pPr>
+    </w:lvl>
+    <w:lvl w:ilvl="5">
+      <w:start w:val="1"/>
+      <w:numFmt w:val="decimal"/>
+      <w:lvlText w:val="%6."/>
+      <w:lvlJc w:val="left"/>
+      <w:pPr>
+        <w:tabs>
+          <w:tab w:val="num" w:pos="3600"/>
+        </w:tabs>
+        <w:ind w:left="4080" w:hanging="480"/>
+      </w:pPr>
+    </w:lvl>
+    <w:lvl w:ilvl="6">
+      <w:start w:val="1"/>
+      <w:numFmt w:val="decimal"/>
+      <w:lvlText w:val="%7."/>
+      <w:lvlJc w:val="left"/>
+      <w:pPr>
+        <w:tabs>
+          <w:tab w:val="num" w:pos="4320"/>
+        </w:tabs>
+        <w:ind w:left="4800" w:hanging="480"/>
+      </w:pPr>
+    </w:lvl>
+    <w:lvl w:ilvl="7">
+      <w:start w:val="1"/>
+      <w:numFmt w:val="decimal"/>
+      <w:lvlText w:val="%8."/>
+      <w:lvlJc w:val="left"/>
+      <w:pPr>
+        <w:tabs>
+          <w:tab w:val="num" w:pos="5040"/>
+        </w:tabs>
+        <w:ind w:left="5520" w:hanging="480"/>
+      </w:pPr>
+    </w:lvl>
+    <w:lvl w:ilvl="8">
+      <w:start w:val="1"/>
+      <w:numFmt w:val="decimal"/>
+      <w:lvlText w:val="%9."/>
+      <w:lvlJc w:val="left"/>
+      <w:pPr>
+        <w:tabs>
+          <w:tab w:val="num" w:pos="5760"/>
+        </w:tabs>
+        <w:ind w:left="6240" w:hanging="480"/>
+      </w:pPr>
+    </w:lvl>
+  </w:abstractNum>
+  <w:abstractNum w:abstractNumId="99412">
+    <w:nsid w:val="71315dca"/>
+    <w:multiLevelType w:val="multilevel"/>
+    <w:lvl w:ilvl="0">
+      <w:start w:val="2"/>
+      <w:numFmt w:val="decimal"/>
+      <w:lvlText w:val="%1."/>
+      <w:lvlJc w:val="left"/>
+      <w:pPr>
+        <w:tabs>
+          <w:tab w:val="num" w:pos="0"/>
+        </w:tabs>
+        <w:ind w:left="480" w:hanging="480"/>
+      </w:pPr>
+    </w:lvl>
+    <w:lvl w:ilvl="1">
+      <w:start w:val="2"/>
+      <w:numFmt w:val="decimal"/>
+      <w:lvlText w:val="%2."/>
+      <w:lvlJc w:val="left"/>
+      <w:pPr>
+        <w:tabs>
+          <w:tab w:val="num" w:pos="720"/>
+        </w:tabs>
+        <w:ind w:left="1200" w:hanging="480"/>
+      </w:pPr>
+    </w:lvl>
+    <w:lvl w:ilvl="2">
+      <w:start w:val="2"/>
+      <w:numFmt w:val="decimal"/>
+      <w:lvlText w:val="%3."/>
+      <w:lvlJc w:val="left"/>
+      <w:pPr>
+        <w:tabs>
+          <w:tab w:val="num" w:pos="1440"/>
+        </w:tabs>
+        <w:ind w:left="1920" w:hanging="480"/>
+      </w:pPr>
+    </w:lvl>
+    <w:lvl w:ilvl="3">
+      <w:start w:val="2"/>
+      <w:numFmt w:val="decimal"/>
+      <w:lvlText w:val="%4."/>
+      <w:lvlJc w:val="left"/>
+      <w:pPr>
+        <w:tabs>
+          <w:tab w:val="num" w:pos="2160"/>
+        </w:tabs>
+        <w:ind w:left="2640" w:hanging="480"/>
+      </w:pPr>
+    </w:lvl>
+    <w:lvl w:ilvl="4">
+      <w:start w:val="2"/>
+      <w:numFmt w:val="decimal"/>
+      <w:lvlText w:val="%5."/>
+      <w:lvlJc w:val="left"/>
+      <w:pPr>
+        <w:tabs>
+          <w:tab w:val="num" w:pos="2880"/>
+        </w:tabs>
+        <w:ind w:left="3360" w:hanging="480"/>
+      </w:pPr>
+    </w:lvl>
+    <w:lvl w:ilvl="5">
+      <w:start w:val="2"/>
+      <w:numFmt w:val="decimal"/>
+      <w:lvlText w:val="%6."/>
+      <w:lvlJc w:val="left"/>
+      <w:pPr>
+        <w:tabs>
+          <w:tab w:val="num" w:pos="3600"/>
+        </w:tabs>
+        <w:ind w:left="4080" w:hanging="480"/>
+      </w:pPr>
+    </w:lvl>
+    <w:lvl w:ilvl="6">
+      <w:start w:val="2"/>
+      <w:numFmt w:val="decimal"/>
+      <w:lvlText w:val="%7."/>
+      <w:lvlJc w:val="left"/>
+      <w:pPr>
+        <w:tabs>
+          <w:tab w:val="num" w:pos="4320"/>
+        </w:tabs>
+        <w:ind w:left="4800" w:hanging="480"/>
+      </w:pPr>
+    </w:lvl>
+    <w:lvl w:ilvl="7">
+      <w:start w:val="2"/>
+      <w:numFmt w:val="decimal"/>
+      <w:lvlText w:val="%8."/>
+      <w:lvlJc w:val="left"/>
+      <w:pPr>
+        <w:tabs>
+          <w:tab w:val="num" w:pos="5040"/>
+        </w:tabs>
+        <w:ind w:left="5520" w:hanging="480"/>
+      </w:pPr>
+    </w:lvl>
+    <w:lvl w:ilvl="8">
+      <w:start w:val="2"/>
+      <w:numFmt w:val="decimal"/>
+      <w:lvlText w:val="%9."/>
+      <w:lvlJc w:val="left"/>
+      <w:pPr>
+        <w:tabs>
+          <w:tab w:val="num" w:pos="5760"/>
+        </w:tabs>
+        <w:ind w:left="6240" w:hanging="480"/>
+      </w:pPr>
+    </w:lvl>
+  </w:abstractNum>
+  <w:abstractNum w:abstractNumId="99413">
+    <w:nsid w:val="47261bad"/>
+    <w:multiLevelType w:val="multilevel"/>
+    <w:lvl w:ilvl="0">
+      <w:start w:val="3"/>
+      <w:numFmt w:val="decimal"/>
+      <w:lvlText w:val="%1."/>
+      <w:lvlJc w:val="left"/>
+      <w:pPr>
+        <w:tabs>
+          <w:tab w:val="num" w:pos="0"/>
+        </w:tabs>
+        <w:ind w:left="480" w:hanging="480"/>
+      </w:pPr>
+    </w:lvl>
+    <w:lvl w:ilvl="1">
+      <w:start w:val="3"/>
+      <w:numFmt w:val="decimal"/>
+      <w:lvlText w:val="%2."/>
+      <w:lvlJc w:val="left"/>
+      <w:pPr>
+        <w:tabs>
+          <w:tab w:val="num" w:pos="720"/>
+        </w:tabs>
+        <w:ind w:left="1200" w:hanging="480"/>
+      </w:pPr>
+    </w:lvl>
+    <w:lvl w:ilvl="2">
+      <w:start w:val="3"/>
+      <w:numFmt w:val="decimal"/>
+      <w:lvlText w:val="%3."/>
+      <w:lvlJc w:val="left"/>
+      <w:pPr>
+        <w:tabs>
+          <w:tab w:val="num" w:pos="1440"/>
+        </w:tabs>
+        <w:ind w:left="1920" w:hanging="480"/>
+      </w:pPr>
+    </w:lvl>
+    <w:lvl w:ilvl="3">
+      <w:start w:val="3"/>
+      <w:numFmt w:val="decimal"/>
+      <w:lvlText w:val="%4."/>
+      <w:lvlJc w:val="left"/>
+      <w:pPr>
+        <w:tabs>
+          <w:tab w:val="num" w:pos="2160"/>
+        </w:tabs>
+        <w:ind w:left="2640" w:hanging="480"/>
+      </w:pPr>
+    </w:lvl>
+    <w:lvl w:ilvl="4">
+      <w:start w:val="3"/>
+      <w:numFmt w:val="decimal"/>
+      <w:lvlText w:val="%5."/>
+      <w:lvlJc w:val="left"/>
+      <w:pPr>
+        <w:tabs>
+          <w:tab w:val="num" w:pos="2880"/>
+        </w:tabs>
+        <w:ind w:left="3360" w:hanging="480"/>
+      </w:pPr>
+    </w:lvl>
+    <w:lvl w:ilvl="5">
+      <w:start w:val="3"/>
+      <w:numFmt w:val="decimal"/>
+      <w:lvlText w:val="%6."/>
+      <w:lvlJc w:val="left"/>
+      <w:pPr>
+        <w:tabs>
+          <w:tab w:val="num" w:pos="3600"/>
+        </w:tabs>
+        <w:ind w:left="4080" w:hanging="480"/>
+      </w:pPr>
+    </w:lvl>
+    <w:lvl w:ilvl="6">
+      <w:start w:val="3"/>
+      <w:numFmt w:val="decimal"/>
+      <w:lvlText w:val="%7."/>
+      <w:lvlJc w:val="left"/>
+      <w:pPr>
+        <w:tabs>
+          <w:tab w:val="num" w:pos="4320"/>
+        </w:tabs>
+        <w:ind w:left="4800" w:hanging="480"/>
+      </w:pPr>
+    </w:lvl>
+    <w:lvl w:ilvl="7">
+      <w:start w:val="3"/>
+      <w:numFmt w:val="decimal"/>
+      <w:lvlText w:val="%8."/>
+      <w:lvlJc w:val="left"/>
+      <w:pPr>
+        <w:tabs>
+          <w:tab w:val="num" w:pos="5040"/>
+        </w:tabs>
+        <w:ind w:left="5520" w:hanging="480"/>
+      </w:pPr>
+    </w:lvl>
+    <w:lvl w:ilvl="8">
+      <w:start w:val="3"/>
+      <w:numFmt w:val="decimal"/>
+      <w:lvlText w:val="%9."/>
+      <w:lvlJc w:val="left"/>
+      <w:pPr>
+        <w:tabs>
+          <w:tab w:val="num" w:pos="5760"/>
+        </w:tabs>
+        <w:ind w:left="6240" w:hanging="480"/>
+      </w:pPr>
+    </w:lvl>
+  </w:abstractNum>
+  <w:abstractNum w:abstractNumId="99414">
+    <w:nsid w:val="b3cbbdee"/>
+    <w:multiLevelType w:val="multilevel"/>
+    <w:lvl w:ilvl="0">
+      <w:start w:val="4"/>
+      <w:numFmt w:val="decimal"/>
+      <w:lvlText w:val="%1."/>
+      <w:lvlJc w:val="left"/>
+      <w:pPr>
+        <w:tabs>
+          <w:tab w:val="num" w:pos="0"/>
+        </w:tabs>
+        <w:ind w:left="480" w:hanging="480"/>
+      </w:pPr>
+    </w:lvl>
+    <w:lvl w:ilvl="1">
+      <w:start w:val="4"/>
+      <w:numFmt w:val="decimal"/>
+      <w:lvlText w:val="%2."/>
+      <w:lvlJc w:val="left"/>
+      <w:pPr>
+        <w:tabs>
+          <w:tab w:val="num" w:pos="720"/>
+        </w:tabs>
+        <w:ind w:left="1200" w:hanging="480"/>
+      </w:pPr>
+    </w:lvl>
+    <w:lvl w:ilvl="2">
+      <w:start w:val="4"/>
+      <w:numFmt w:val="decimal"/>
+      <w:lvlText w:val="%3."/>
+      <w:lvlJc w:val="left"/>
+      <w:pPr>
+        <w:tabs>
+          <w:tab w:val="num" w:pos="1440"/>
+        </w:tabs>
+        <w:ind w:left="1920" w:hanging="480"/>
+      </w:pPr>
+    </w:lvl>
+    <w:lvl w:ilvl="3">
+      <w:start w:val="4"/>
+      <w:numFmt w:val="decimal"/>
+      <w:lvlText w:val="%4."/>
+      <w:lvlJc w:val="left"/>
+      <w:pPr>
+        <w:tabs>
+          <w:tab w:val="num" w:pos="2160"/>
+        </w:tabs>
+        <w:ind w:left="2640" w:hanging="480"/>
+      </w:pPr>
+    </w:lvl>
+    <w:lvl w:ilvl="4">
+      <w:start w:val="4"/>
+      <w:numFmt w:val="decimal"/>
+      <w:lvlText w:val="%5."/>
+      <w:lvlJc w:val="left"/>
+      <w:pPr>
+        <w:tabs>
+          <w:tab w:val="num" w:pos="2880"/>
+        </w:tabs>
+        <w:ind w:left="3360" w:hanging="480"/>
+      </w:pPr>
+    </w:lvl>
+    <w:lvl w:ilvl="5">
+      <w:start w:val="4"/>
+      <w:numFmt w:val="decimal"/>
+      <w:lvlText w:val="%6."/>
+      <w:lvlJc w:val="left"/>
+      <w:pPr>
+        <w:tabs>
+          <w:tab w:val="num" w:pos="3600"/>
+        </w:tabs>
+        <w:ind w:left="4080" w:hanging="480"/>
+      </w:pPr>
+    </w:lvl>
+    <w:lvl w:ilvl="6">
+      <w:start w:val="4"/>
+      <w:numFmt w:val="decimal"/>
+      <w:lvlText w:val="%7."/>
+      <w:lvlJc w:val="left"/>
+      <w:pPr>
+        <w:tabs>
+          <w:tab w:val="num" w:pos="4320"/>
+        </w:tabs>
+        <w:ind w:left="4800" w:hanging="480"/>
+      </w:pPr>
+    </w:lvl>
+    <w:lvl w:ilvl="7">
+      <w:start w:val="4"/>
+      <w:numFmt w:val="decimal"/>
+      <w:lvlText w:val="%8."/>
+      <w:lvlJc w:val="left"/>
+      <w:pPr>
+        <w:tabs>
+          <w:tab w:val="num" w:pos="5040"/>
+        </w:tabs>
+        <w:ind w:left="5520" w:hanging="480"/>
+      </w:pPr>
+    </w:lvl>
+    <w:lvl w:ilvl="8">
+      <w:start w:val="4"/>
+      <w:numFmt w:val="decimal"/>
+      <w:lvlText w:val="%9."/>
+      <w:lvlJc w:val="left"/>
+      <w:pPr>
+        <w:tabs>
+          <w:tab w:val="num" w:pos="5760"/>
+        </w:tabs>
+        <w:ind w:left="6240" w:hanging="480"/>
+      </w:pPr>
+    </w:lvl>
+  </w:abstractNum>
+  <w:abstractNum w:abstractNumId="99415">
+    <w:nsid w:val="4fbe019a"/>
+    <w:multiLevelType w:val="multilevel"/>
+    <w:lvl w:ilvl="0">
+      <w:start w:val="5"/>
+      <w:numFmt w:val="decimal"/>
+      <w:lvlText w:val="%1."/>
+      <w:lvlJc w:val="left"/>
+      <w:pPr>
+        <w:tabs>
+          <w:tab w:val="num" w:pos="0"/>
+        </w:tabs>
+        <w:ind w:left="480" w:hanging="480"/>
+      </w:pPr>
+    </w:lvl>
+    <w:lvl w:ilvl="1">
+      <w:start w:val="5"/>
+      <w:numFmt w:val="decimal"/>
+      <w:lvlText w:val="%2."/>
+      <w:lvlJc w:val="left"/>
+      <w:pPr>
+        <w:tabs>
+          <w:tab w:val="num" w:pos="720"/>
+        </w:tabs>
+        <w:ind w:left="1200" w:hanging="480"/>
+      </w:pPr>
+    </w:lvl>
+    <w:lvl w:ilvl="2">
+      <w:start w:val="5"/>
+      <w:numFmt w:val="decimal"/>
+      <w:lvlText w:val="%3."/>
+      <w:lvlJc w:val="left"/>
+      <w:pPr>
+        <w:tabs>
+          <w:tab w:val="num" w:pos="1440"/>
+        </w:tabs>
+        <w:ind w:left="1920" w:hanging="480"/>
+      </w:pPr>
+    </w:lvl>
+    <w:lvl w:ilvl="3">
+      <w:start w:val="5"/>
+      <w:numFmt w:val="decimal"/>
+      <w:lvlText w:val="%4."/>
+      <w:lvlJc w:val="left"/>
+      <w:pPr>
+        <w:tabs>
+          <w:tab w:val="num" w:pos="2160"/>
+        </w:tabs>
+        <w:ind w:left="2640" w:hanging="480"/>
+      </w:pPr>
+    </w:lvl>
+    <w:lvl w:ilvl="4">
+      <w:start w:val="5"/>
+      <w:numFmt w:val="decimal"/>
+      <w:lvlText w:val="%5."/>
+      <w:lvlJc w:val="left"/>
+      <w:pPr>
+        <w:tabs>
+          <w:tab w:val="num" w:pos="2880"/>
+        </w:tabs>
+        <w:ind w:left="3360" w:hanging="480"/>
+      </w:pPr>
+    </w:lvl>
+    <w:lvl w:ilvl="5">
+      <w:start w:val="5"/>
+      <w:numFmt w:val="decimal"/>
+      <w:lvlText w:val="%6."/>
+      <w:lvlJc w:val="left"/>
+      <w:pPr>
+        <w:tabs>
+          <w:tab w:val="num" w:pos="3600"/>
+        </w:tabs>
+        <w:ind w:left="4080" w:hanging="480"/>
+      </w:pPr>
+    </w:lvl>
+    <w:lvl w:ilvl="6">
+      <w:start w:val="5"/>
+      <w:numFmt w:val="decimal"/>
+      <w:lvlText w:val="%7."/>
+      <w:lvlJc w:val="left"/>
+      <w:pPr>
+        <w:tabs>
+          <w:tab w:val="num" w:pos="4320"/>
+        </w:tabs>
+        <w:ind w:left="4800" w:hanging="480"/>
+      </w:pPr>
+    </w:lvl>
+    <w:lvl w:ilvl="7">
+      <w:start w:val="5"/>
+      <w:numFmt w:val="decimal"/>
+      <w:lvlText w:val="%8."/>
+      <w:lvlJc w:val="left"/>
+      <w:pPr>
+        <w:tabs>
+          <w:tab w:val="num" w:pos="5040"/>
+        </w:tabs>
+        <w:ind w:left="5520" w:hanging="480"/>
+      </w:pPr>
+    </w:lvl>
+    <w:lvl w:ilvl="8">
+      <w:start w:val="5"/>
+      <w:numFmt w:val="decimal"/>
+      <w:lvlText w:val="%9."/>
+      <w:lvlJc w:val="left"/>
+      <w:pPr>
+        <w:tabs>
+          <w:tab w:val="num" w:pos="5760"/>
+        </w:tabs>
+        <w:ind w:left="6240" w:hanging="480"/>
+      </w:pPr>
+    </w:lvl>
+  </w:abstractNum>
   <w:num w:numId="1000">
     <w:abstractNumId w:val="990"/>
+  </w:num>
+  <w:num w:numId="1001">
+    <w:abstractNumId w:val="99411"/>
+    <w:lvlOverride w:ilvl="0">
+      <w:startOverride w:val="1"/>
+    </w:lvlOverride>
+    <w:lvlOverride w:ilvl="1">
+      <w:startOverride w:val="1"/>
+    </w:lvlOverride>
+    <w:lvlOverride w:ilvl="2">
+      <w:startOverride w:val="1"/>
+    </w:lvlOverride>
+    <w:lvlOverride w:ilvl="3">
+      <w:startOverride w:val="1"/>
+    </w:lvlOverride>
+    <w:lvlOverride w:ilvl="4">
+      <w:startOverride w:val="1"/>
+    </w:lvlOverride>
+    <w:lvlOverride w:ilvl="5">
+      <w:startOverride w:val="1"/>
+    </w:lvlOverride>
+    <w:lvlOverride w:ilvl="6">
+      <w:startOverride w:val="1"/>
+    </w:lvlOverride>
+    <w:lvlOverride w:ilvl="7">
+      <w:startOverride w:val="1"/>
+    </w:lvlOverride>
+    <w:lvlOverride w:ilvl="8">
+      <w:startOverride w:val="1"/>
+    </w:lvlOverride>
+  </w:num>
+  <w:num w:numId="1002">
+    <w:abstractNumId w:val="99412"/>
+    <w:lvlOverride w:ilvl="0">
+      <w:startOverride w:val="2"/>
+    </w:lvlOverride>
+    <w:lvlOverride w:ilvl="1">
+      <w:startOverride w:val="2"/>
+    </w:lvlOverride>
+    <w:lvlOverride w:ilvl="2">
+      <w:startOverride w:val="2"/>
+    </w:lvlOverride>
+    <w:lvlOverride w:ilvl="3">
+      <w:startOverride w:val="2"/>
+    </w:lvlOverride>
+    <w:lvlOverride w:ilvl="4">
+      <w:startOverride w:val="2"/>
+    </w:lvlOverride>
+    <w:lvlOverride w:ilvl="5">
+      <w:startOverride w:val="2"/>
+    </w:lvlOverride>
+    <w:lvlOverride w:ilvl="6">
+      <w:startOverride w:val="2"/>
+    </w:lvlOverride>
+    <w:lvlOverride w:ilvl="7">
+      <w:startOverride w:val="2"/>
+    </w:lvlOverride>
+    <w:lvlOverride w:ilvl="8">
+      <w:startOverride w:val="2"/>
+    </w:lvlOverride>
+  </w:num>
+  <w:num w:numId="1003">
+    <w:abstractNumId w:val="99413"/>
+    <w:lvlOverride w:ilvl="0">
+      <w:startOverride w:val="3"/>
+    </w:lvlOverride>
+    <w:lvlOverride w:ilvl="1">
+      <w:startOverride w:val="3"/>
+    </w:lvlOverride>
+    <w:lvlOverride w:ilvl="2">
+      <w:startOverride w:val="3"/>
+    </w:lvlOverride>
+    <w:lvlOverride w:ilvl="3">
+      <w:startOverride w:val="3"/>
+    </w:lvlOverride>
+    <w:lvlOverride w:ilvl="4">
+      <w:startOverride w:val="3"/>
+    </w:lvlOverride>
+    <w:lvlOverride w:ilvl="5">
+      <w:startOverride w:val="3"/>
+    </w:lvlOverride>
+    <w:lvlOverride w:ilvl="6">
+      <w:startOverride w:val="3"/>
+    </w:lvlOverride>
+    <w:lvlOverride w:ilvl="7">
+      <w:startOverride w:val="3"/>
+    </w:lvlOverride>
+    <w:lvlOverride w:ilvl="8">
+      <w:startOverride w:val="3"/>
+    </w:lvlOverride>
+  </w:num>
+  <w:num w:numId="1004">
+    <w:abstractNumId w:val="99414"/>
+    <w:lvlOverride w:ilvl="0">
+      <w:startOverride w:val="4"/>
+    </w:lvlOverride>
+    <w:lvlOverride w:ilvl="1">
+      <w:startOverride w:val="4"/>
+    </w:lvlOverride>
+    <w:lvlOverride w:ilvl="2">
+      <w:startOverride w:val="4"/>
+    </w:lvlOverride>
+    <w:lvlOverride w:ilvl="3">
+      <w:startOverride w:val="4"/>
+    </w:lvlOverride>
+    <w:lvlOverride w:ilvl="4">
+      <w:startOverride w:val="4"/>
+    </w:lvlOverride>
+    <w:lvlOverride w:ilvl="5">
+      <w:startOverride w:val="4"/>
+    </w:lvlOverride>
+    <w:lvlOverride w:ilvl="6">
+      <w:startOverride w:val="4"/>
+    </w:lvlOverride>
+    <w:lvlOverride w:ilvl="7">
+      <w:startOverride w:val="4"/>
+    </w:lvlOverride>
+    <w:lvlOverride w:ilvl="8">
+      <w:startOverride w:val="4"/>
+    </w:lvlOverride>
+  </w:num>
+  <w:num w:numId="1005">
+    <w:abstractNumId w:val="99415"/>
+    <w:lvlOverride w:ilvl="0">
+      <w:startOverride w:val="5"/>
+    </w:lvlOverride>
+    <w:lvlOverride w:ilvl="1">
+      <w:startOverride w:val="5"/>
+    </w:lvlOverride>
+    <w:lvlOverride w:ilvl="2">
+      <w:startOverride w:val="5"/>
+    </w:lvlOverride>
+    <w:lvlOverride w:ilvl="3">
+      <w:startOverride w:val="5"/>
+    </w:lvlOverride>
+    <w:lvlOverride w:ilvl="4">
+      <w:startOverride w:val="5"/>
+    </w:lvlOverride>
+    <w:lvlOverride w:ilvl="5">
+      <w:startOverride w:val="5"/>
+    </w:lvlOverride>
+    <w:lvlOverride w:ilvl="6">
+      <w:startOverride w:val="5"/>
+    </w:lvlOverride>
+    <w:lvlOverride w:ilvl="7">
+      <w:startOverride w:val="5"/>
+    </w:lvlOverride>
+    <w:lvlOverride w:ilvl="8">
+      <w:startOverride w:val="5"/>
+    </w:lvlOverride>
   </w:num>
 </w:numbering>
 </file>

</xml_diff>

<commit_message>
Modificado con coeficiente de correlación de Pearson 'cor.test'
</commit_message>
<xml_diff>
--- a/regresionlinealsimple-taller1.docx
+++ b/regresionlinealsimple-taller1.docx
@@ -513,6 +513,25 @@
       </w:r>
       <w:r>
         <w:t xml:space="preserve">. Sin embargo esta correlación no puede explicarse para los valores intermedios. Por esta razón, pareciera que no hay un correlación entre las dos variables.</w:t>
+      </w:r>
+    </w:p>
+    <w:p>
+      <w:pPr>
+        <w:pStyle w:val="SourceCode"/>
+      </w:pPr>
+      <w:r>
+        <w:rPr>
+          <w:rStyle w:val="VerbatimChar"/>
+        </w:rPr>
+        <w:t xml:space="preserve">## [1] 0.9008112</w:t>
+      </w:r>
+    </w:p>
+    <w:p>
+      <w:pPr>
+        <w:pStyle w:val="FirstParagraph"/>
+      </w:pPr>
+      <w:r>
+        <w:t xml:space="preserve">A través del indice de correlación obtenido (0,9) se puede considerar que existe una correlación positiva entre las variables.</w:t>
       </w:r>
     </w:p>
     <w:p>

</xml_diff>